<commit_message>
added toplevel testbench screenshot
</commit_message>
<xml_diff>
--- a/Lab_3/Bilal_Yahia_Zaid_Lab3_doc.docx
+++ b/Lab_3/Bilal_Yahia_Zaid_Lab3_doc.docx
@@ -2,10 +2,53 @@
 <file path=word/document.xml><?xml version="1.0" encoding="utf-8"?>
 <w:document xmlns:wpc="http://schemas.microsoft.com/office/word/2010/wordprocessingCanvas" xmlns:cx="http://schemas.microsoft.com/office/drawing/2014/chartex" xmlns:cx1="http://schemas.microsoft.com/office/drawing/2015/9/8/chartex" xmlns:cx2="http://schemas.microsoft.com/office/drawing/2015/10/21/chartex" xmlns:cx3="http://schemas.microsoft.com/office/drawing/2016/5/9/chartex" xmlns:cx4="http://schemas.microsoft.com/office/drawing/2016/5/10/chartex" xmlns:cx5="http://schemas.microsoft.com/office/drawing/2016/5/11/chartex" xmlns:cx6="http://schemas.microsoft.com/office/drawing/2016/5/12/chartex" xmlns:cx7="http://schemas.microsoft.com/office/drawing/2016/5/13/chartex" xmlns:cx8="http://schemas.microsoft.com/office/drawing/2016/5/14/chartex" xmlns:mc="http://schemas.openxmlformats.org/markup-compatibility/2006" xmlns:aink="http://schemas.microsoft.com/office/drawing/2016/ink" xmlns:am3d="http://schemas.microsoft.com/office/drawing/2017/model3d" xmlns:o="urn:schemas-microsoft-com:office:office" xmlns:r="http://schemas.openxmlformats.org/officeDocument/2006/relationships" xmlns:m="http://schemas.openxmlformats.org/officeDocument/2006/math" xmlns:v="urn:schemas-microsoft-com:vml" xmlns:wp14="http://schemas.microsoft.com/office/word/2010/wordprocessingDrawing" xmlns:wp="http://schemas.openxmlformats.org/drawingml/2006/wordprocessingDrawing" xmlns:w10="urn:schemas-microsoft-com:office:word" xmlns:w="http://schemas.openxmlformats.org/wordprocessingml/2006/main" xmlns:w14="http://schemas.microsoft.com/office/word/2010/wordml" xmlns:w15="http://schemas.microsoft.com/office/word/2012/wordml" xmlns:w16cex="http://schemas.microsoft.com/office/word/2018/wordml/cex" xmlns:w16cid="http://schemas.microsoft.com/office/word/2016/wordml/cid" xmlns:w16="http://schemas.microsoft.com/office/word/2018/wordml" xmlns:w16sdtdh="http://schemas.microsoft.com/office/word/2020/wordml/sdtdatahash" xmlns:w16se="http://schemas.microsoft.com/office/word/2015/wordml/symex" xmlns:wpg="http://schemas.microsoft.com/office/word/2010/wordprocessingGroup" xmlns:wpi="http://schemas.microsoft.com/office/word/2010/wordprocessingInk" xmlns:wne="http://schemas.microsoft.com/office/word/2006/wordml" xmlns:wps="http://schemas.microsoft.com/office/word/2010/wordprocessingShape" mc:Ignorable="w14 w15 w16se w16cid w16 w16cex w16sdtdh wp14">
   <w:body>
-    <w:p/>
+    <w:p>
+      <w:r>
+        <w:t>Prelab Top level testbench:</w:t>
+      </w:r>
+    </w:p>
+    <w:p>
+      <w:r>
+        <w:drawing>
+          <wp:inline distT="0" distB="0" distL="0" distR="0" wp14:anchorId="0009535E" wp14:editId="4A041CD1">
+            <wp:extent cx="6400800" cy="1154430"/>
+            <wp:effectExtent l="0" t="0" r="0" b="7620"/>
+            <wp:docPr id="1" name="Picture 1" descr="A screenshot of a computer&#10;&#10;Description automatically generated with medium confidence"/>
+            <wp:cNvGraphicFramePr>
+              <a:graphicFrameLocks xmlns:a="http://schemas.openxmlformats.org/drawingml/2006/main" noChangeAspect="1"/>
+            </wp:cNvGraphicFramePr>
+            <a:graphic xmlns:a="http://schemas.openxmlformats.org/drawingml/2006/main">
+              <a:graphicData uri="http://schemas.openxmlformats.org/drawingml/2006/picture">
+                <pic:pic xmlns:pic="http://schemas.openxmlformats.org/drawingml/2006/picture">
+                  <pic:nvPicPr>
+                    <pic:cNvPr id="1" name="Picture 1" descr="A screenshot of a computer&#10;&#10;Description automatically generated with medium confidence"/>
+                    <pic:cNvPicPr/>
+                  </pic:nvPicPr>
+                  <pic:blipFill>
+                    <a:blip r:embed="rId6"/>
+                    <a:stretch>
+                      <a:fillRect/>
+                    </a:stretch>
+                  </pic:blipFill>
+                  <pic:spPr>
+                    <a:xfrm>
+                      <a:off x="0" y="0"/>
+                      <a:ext cx="6400800" cy="1154430"/>
+                    </a:xfrm>
+                    <a:prstGeom prst="rect">
+                      <a:avLst/>
+                    </a:prstGeom>
+                  </pic:spPr>
+                </pic:pic>
+              </a:graphicData>
+            </a:graphic>
+          </wp:inline>
+        </w:drawing>
+      </w:r>
+    </w:p>
     <w:sectPr>
-      <w:headerReference w:type="default" r:id="rId6"/>
-      <w:footerReference w:type="default" r:id="rId7"/>
+      <w:headerReference w:type="default" r:id="rId7"/>
+      <w:footerReference w:type="default" r:id="rId8"/>
       <w:pgSz w:w="12240" w:h="15840"/>
       <w:pgMar w:top="1440" w:right="1080" w:bottom="1440" w:left="1080" w:header="708" w:footer="708" w:gutter="0"/>
       <w:cols w:space="708"/>
@@ -47,24 +90,7 @@
       <w:pStyle w:val="Footer"/>
     </w:pPr>
     <w:r>
-      <w:t>Bilal Dawood</w:t>
-    </w:r>
-    <w:r>
-      <w:t xml:space="preserve"> |</w:t>
-    </w:r>
-    <w:r>
-      <w:t xml:space="preserve"> Yahia </w:t>
-    </w:r>
-    <w:proofErr w:type="spellStart"/>
-    <w:r>
-      <w:t>Abrini</w:t>
-    </w:r>
-    <w:proofErr w:type="spellEnd"/>
-    <w:r>
-      <w:t xml:space="preserve"> |</w:t>
-    </w:r>
-    <w:r>
-      <w:t xml:space="preserve"> Zaid Mujtaba</w:t>
+      <w:t>Bilal Dawood | Yahia Abrini | Zaid Mujtaba</w:t>
     </w:r>
     <w:r>
       <w:ptab w:relativeTo="margin" w:alignment="center" w:leader="none"/>
@@ -153,7 +179,7 @@
       <w:rPr>
         <w:noProof/>
       </w:rPr>
-      <w:t>November 3, 2021</w:t>
+      <w:t>November 11, 2021</w:t>
     </w:r>
     <w:r>
       <w:fldChar w:fldCharType="end"/>

</xml_diff>

<commit_message>
Added relevant screenshots for in lab submission. Test run before code TA came to check (no changes made to final lab submisssion)
</commit_message>
<xml_diff>
--- a/Lab_3/Bilal_Yahia_Zaid_Lab3_doc.docx
+++ b/Lab_3/Bilal_Yahia_Zaid_Lab3_doc.docx
@@ -6,9 +6,10 @@
       <w:r>
         <w:t>Prelab Top level testbench:</w:t>
       </w:r>
-    </w:p>
-    <w:p>
-      <w:r>
+      <w:r>
+        <w:rPr>
+          <w:noProof/>
+        </w:rPr>
         <w:drawing>
           <wp:inline distT="0" distB="0" distL="0" distR="0" wp14:anchorId="0009535E" wp14:editId="4A041CD1">
             <wp:extent cx="6400800" cy="1154430"/>
@@ -46,9 +47,169 @@
         </w:drawing>
       </w:r>
     </w:p>
+    <w:p>
+      <w:r>
+        <w:t>In-lab submission is on next page.</w:t>
+      </w:r>
+    </w:p>
+    <w:p>
+      <w:r>
+        <w:br w:type="page"/>
+      </w:r>
+    </w:p>
+    <w:p>
+      <w:r>
+        <w:lastRenderedPageBreak/>
+        <w:t>E</w:t>
+      </w:r>
+      <w:r>
+        <w:t xml:space="preserve">NEL 453 LAB 3 – SUBMISSION </w:t>
+      </w:r>
+    </w:p>
+    <w:p>
+      <w:r>
+        <w:t>Screenshot of RTL:</w:t>
+      </w:r>
+      <w:r>
+        <w:br/>
+      </w:r>
+      <w:r>
+        <w:drawing>
+          <wp:inline distT="0" distB="0" distL="0" distR="0" wp14:anchorId="0EF7A986" wp14:editId="2118E40A">
+            <wp:extent cx="6916642" cy="1299615"/>
+            <wp:effectExtent l="0" t="0" r="0" b="0"/>
+            <wp:docPr id="5" name="Picture 5" descr="Diagram&#10;&#10;Description automatically generated"/>
+            <wp:cNvGraphicFramePr>
+              <a:graphicFrameLocks xmlns:a="http://schemas.openxmlformats.org/drawingml/2006/main" noChangeAspect="1"/>
+            </wp:cNvGraphicFramePr>
+            <a:graphic xmlns:a="http://schemas.openxmlformats.org/drawingml/2006/main">
+              <a:graphicData uri="http://schemas.openxmlformats.org/drawingml/2006/picture">
+                <pic:pic xmlns:pic="http://schemas.openxmlformats.org/drawingml/2006/picture">
+                  <pic:nvPicPr>
+                    <pic:cNvPr id="5" name="Picture 5" descr="Diagram&#10;&#10;Description automatically generated"/>
+                    <pic:cNvPicPr/>
+                  </pic:nvPicPr>
+                  <pic:blipFill>
+                    <a:blip r:embed="rId7"/>
+                    <a:stretch>
+                      <a:fillRect/>
+                    </a:stretch>
+                  </pic:blipFill>
+                  <pic:spPr>
+                    <a:xfrm>
+                      <a:off x="0" y="0"/>
+                      <a:ext cx="6953839" cy="1306604"/>
+                    </a:xfrm>
+                    <a:prstGeom prst="rect">
+                      <a:avLst/>
+                    </a:prstGeom>
+                  </pic:spPr>
+                </pic:pic>
+              </a:graphicData>
+            </a:graphic>
+          </wp:inline>
+        </w:drawing>
+      </w:r>
+    </w:p>
+    <w:p>
+      <w:r>
+        <w:t>Screenshot of simulation of distance measurer:</w:t>
+      </w:r>
+    </w:p>
+    <w:p/>
+    <w:p/>
+    <w:p>
+      <w:r>
+        <w:br w:type="page"/>
+      </w:r>
+    </w:p>
+    <w:p>
+      <w:r>
+        <w:lastRenderedPageBreak/>
+        <w:t>Screenshot of timing analysis:</w:t>
+      </w:r>
+    </w:p>
+    <w:p>
+      <w:r>
+        <w:drawing>
+          <wp:inline distT="0" distB="0" distL="0" distR="0" wp14:anchorId="79F34191" wp14:editId="0266C97E">
+            <wp:extent cx="5199681" cy="3376182"/>
+            <wp:effectExtent l="0" t="0" r="1270" b="0"/>
+            <wp:docPr id="2" name="Picture 2" descr="Graphical user interface, text, application&#10;&#10;Description automatically generated"/>
+            <wp:cNvGraphicFramePr>
+              <a:graphicFrameLocks xmlns:a="http://schemas.openxmlformats.org/drawingml/2006/main" noChangeAspect="1"/>
+            </wp:cNvGraphicFramePr>
+            <a:graphic xmlns:a="http://schemas.openxmlformats.org/drawingml/2006/main">
+              <a:graphicData uri="http://schemas.openxmlformats.org/drawingml/2006/picture">
+                <pic:pic xmlns:pic="http://schemas.openxmlformats.org/drawingml/2006/picture">
+                  <pic:nvPicPr>
+                    <pic:cNvPr id="2" name="Picture 2" descr="Graphical user interface, text, application&#10;&#10;Description automatically generated"/>
+                    <pic:cNvPicPr/>
+                  </pic:nvPicPr>
+                  <pic:blipFill>
+                    <a:blip r:embed="rId8"/>
+                    <a:stretch>
+                      <a:fillRect/>
+                    </a:stretch>
+                  </pic:blipFill>
+                  <pic:spPr>
+                    <a:xfrm>
+                      <a:off x="0" y="0"/>
+                      <a:ext cx="5206622" cy="3380689"/>
+                    </a:xfrm>
+                    <a:prstGeom prst="rect">
+                      <a:avLst/>
+                    </a:prstGeom>
+                  </pic:spPr>
+                </pic:pic>
+              </a:graphicData>
+            </a:graphic>
+          </wp:inline>
+        </w:drawing>
+      </w:r>
+    </w:p>
+    <w:p>
+      <w:r>
+        <w:drawing>
+          <wp:inline distT="0" distB="0" distL="0" distR="0" wp14:anchorId="5036B20F" wp14:editId="7BFA1EB0">
+            <wp:extent cx="5199380" cy="3375470"/>
+            <wp:effectExtent l="0" t="0" r="1270" b="0"/>
+            <wp:docPr id="3" name="Picture 3" descr="Graphical user interface, text, application, email&#10;&#10;Description automatically generated"/>
+            <wp:cNvGraphicFramePr>
+              <a:graphicFrameLocks xmlns:a="http://schemas.openxmlformats.org/drawingml/2006/main" noChangeAspect="1"/>
+            </wp:cNvGraphicFramePr>
+            <a:graphic xmlns:a="http://schemas.openxmlformats.org/drawingml/2006/main">
+              <a:graphicData uri="http://schemas.openxmlformats.org/drawingml/2006/picture">
+                <pic:pic xmlns:pic="http://schemas.openxmlformats.org/drawingml/2006/picture">
+                  <pic:nvPicPr>
+                    <pic:cNvPr id="3" name="Picture 3" descr="Graphical user interface, text, application, email&#10;&#10;Description automatically generated"/>
+                    <pic:cNvPicPr/>
+                  </pic:nvPicPr>
+                  <pic:blipFill>
+                    <a:blip r:embed="rId9"/>
+                    <a:stretch>
+                      <a:fillRect/>
+                    </a:stretch>
+                  </pic:blipFill>
+                  <pic:spPr>
+                    <a:xfrm>
+                      <a:off x="0" y="0"/>
+                      <a:ext cx="5209830" cy="3382254"/>
+                    </a:xfrm>
+                    <a:prstGeom prst="rect">
+                      <a:avLst/>
+                    </a:prstGeom>
+                  </pic:spPr>
+                </pic:pic>
+              </a:graphicData>
+            </a:graphic>
+          </wp:inline>
+        </w:drawing>
+      </w:r>
+    </w:p>
     <w:sectPr>
-      <w:headerReference w:type="default" r:id="rId7"/>
-      <w:footerReference w:type="default" r:id="rId8"/>
+      <w:headerReference w:type="default" r:id="rId10"/>
+      <w:footerReference w:type="default" r:id="rId11"/>
       <w:pgSz w:w="12240" w:h="15840"/>
       <w:pgMar w:top="1440" w:right="1080" w:bottom="1440" w:left="1080" w:header="708" w:footer="708" w:gutter="0"/>
       <w:cols w:space="708"/>
@@ -90,7 +251,15 @@
       <w:pStyle w:val="Footer"/>
     </w:pPr>
     <w:r>
-      <w:t>Bilal Dawood | Yahia Abrini | Zaid Mujtaba</w:t>
+      <w:t xml:space="preserve">Bilal Dawood | Yahia </w:t>
+    </w:r>
+    <w:proofErr w:type="spellStart"/>
+    <w:r>
+      <w:t>Abrini</w:t>
+    </w:r>
+    <w:proofErr w:type="spellEnd"/>
+    <w:r>
+      <w:t xml:space="preserve"> | Zaid Mujtaba</w:t>
     </w:r>
     <w:r>
       <w:ptab w:relativeTo="margin" w:alignment="center" w:leader="none"/>
@@ -179,7 +348,7 @@
       <w:rPr>
         <w:noProof/>
       </w:rPr>
-      <w:t>November 11, 2021</w:t>
+      <w:t>November 18, 2021</w:t>
     </w:r>
     <w:r>
       <w:fldChar w:fldCharType="end"/>

</xml_diff>

<commit_message>
Final submission for lab 3 docs complete
</commit_message>
<xml_diff>
--- a/Lab_3/Bilal_Yahia_Zaid_Lab3_doc.docx
+++ b/Lab_3/Bilal_Yahia_Zaid_Lab3_doc.docx
@@ -74,6 +74,9 @@
         <w:br/>
       </w:r>
       <w:r>
+        <w:rPr>
+          <w:noProof/>
+        </w:rPr>
         <w:drawing>
           <wp:inline distT="0" distB="0" distL="0" distR="0" wp14:anchorId="0EF7A986" wp14:editId="2118E40A">
             <wp:extent cx="6916642" cy="1299615"/>
@@ -115,6 +118,46 @@
       <w:r>
         <w:t>Screenshot of simulation of distance measurer:</w:t>
       </w:r>
+      <w:r>
+        <w:br/>
+      </w:r>
+      <w:r>
+        <w:drawing>
+          <wp:inline distT="0" distB="0" distL="0" distR="0" wp14:anchorId="125BB77D" wp14:editId="06ED3A17">
+            <wp:extent cx="6400800" cy="1579245"/>
+            <wp:effectExtent l="0" t="0" r="0" b="1905"/>
+            <wp:docPr id="6" name="Picture 6" descr="Background pattern&#10;&#10;Description automatically generated"/>
+            <wp:cNvGraphicFramePr>
+              <a:graphicFrameLocks xmlns:a="http://schemas.openxmlformats.org/drawingml/2006/main" noChangeAspect="1"/>
+            </wp:cNvGraphicFramePr>
+            <a:graphic xmlns:a="http://schemas.openxmlformats.org/drawingml/2006/main">
+              <a:graphicData uri="http://schemas.openxmlformats.org/drawingml/2006/picture">
+                <pic:pic xmlns:pic="http://schemas.openxmlformats.org/drawingml/2006/picture">
+                  <pic:nvPicPr>
+                    <pic:cNvPr id="6" name="Picture 6" descr="Background pattern&#10;&#10;Description automatically generated"/>
+                    <pic:cNvPicPr/>
+                  </pic:nvPicPr>
+                  <pic:blipFill>
+                    <a:blip r:embed="rId8"/>
+                    <a:stretch>
+                      <a:fillRect/>
+                    </a:stretch>
+                  </pic:blipFill>
+                  <pic:spPr>
+                    <a:xfrm>
+                      <a:off x="0" y="0"/>
+                      <a:ext cx="6400800" cy="1579245"/>
+                    </a:xfrm>
+                    <a:prstGeom prst="rect">
+                      <a:avLst/>
+                    </a:prstGeom>
+                  </pic:spPr>
+                </pic:pic>
+              </a:graphicData>
+            </a:graphic>
+          </wp:inline>
+        </w:drawing>
+      </w:r>
     </w:p>
     <w:p/>
     <w:p/>
@@ -131,6 +174,9 @@
     </w:p>
     <w:p>
       <w:r>
+        <w:rPr>
+          <w:noProof/>
+        </w:rPr>
         <w:drawing>
           <wp:inline distT="0" distB="0" distL="0" distR="0" wp14:anchorId="79F34191" wp14:editId="0266C97E">
             <wp:extent cx="5199681" cy="3376182"/>
@@ -147,7 +193,7 @@
                     <pic:cNvPicPr/>
                   </pic:nvPicPr>
                   <pic:blipFill>
-                    <a:blip r:embed="rId8"/>
+                    <a:blip r:embed="rId9"/>
                     <a:stretch>
                       <a:fillRect/>
                     </a:stretch>
@@ -170,6 +216,9 @@
     </w:p>
     <w:p>
       <w:r>
+        <w:rPr>
+          <w:noProof/>
+        </w:rPr>
         <w:drawing>
           <wp:inline distT="0" distB="0" distL="0" distR="0" wp14:anchorId="5036B20F" wp14:editId="7BFA1EB0">
             <wp:extent cx="5199380" cy="3375470"/>
@@ -186,7 +235,7 @@
                     <pic:cNvPicPr/>
                   </pic:nvPicPr>
                   <pic:blipFill>
-                    <a:blip r:embed="rId9"/>
+                    <a:blip r:embed="rId10"/>
                     <a:stretch>
                       <a:fillRect/>
                     </a:stretch>
@@ -208,8 +257,8 @@
       </w:r>
     </w:p>
     <w:sectPr>
-      <w:headerReference w:type="default" r:id="rId10"/>
-      <w:footerReference w:type="default" r:id="rId11"/>
+      <w:headerReference w:type="default" r:id="rId11"/>
+      <w:footerReference w:type="default" r:id="rId12"/>
       <w:pgSz w:w="12240" w:h="15840"/>
       <w:pgMar w:top="1440" w:right="1080" w:bottom="1440" w:left="1080" w:header="708" w:footer="708" w:gutter="0"/>
       <w:cols w:space="708"/>
@@ -251,15 +300,7 @@
       <w:pStyle w:val="Footer"/>
     </w:pPr>
     <w:r>
-      <w:t xml:space="preserve">Bilal Dawood | Yahia </w:t>
-    </w:r>
-    <w:proofErr w:type="spellStart"/>
-    <w:r>
-      <w:t>Abrini</w:t>
-    </w:r>
-    <w:proofErr w:type="spellEnd"/>
-    <w:r>
-      <w:t xml:space="preserve"> | Zaid Mujtaba</w:t>
+      <w:t>Bilal Dawood | Yahia Abrini | Zaid Mujtaba</w:t>
     </w:r>
     <w:r>
       <w:ptab w:relativeTo="margin" w:alignment="center" w:leader="none"/>

</xml_diff>